<commit_message>
Doc and minor correction in FreeMovementDrawer
</commit_message>
<xml_diff>
--- a/Управление столом из браузера.docx
+++ b/Управление столом из браузера.docx
@@ -414,10 +414,10 @@
         </w:rPr>
         <w:lastRenderedPageBreak/>
         <w:drawing>
-          <wp:inline distT="0" distB="0" distL="0" distR="0" wp14:anchorId="44CA540A" wp14:editId="2106D049">
-            <wp:extent cx="4781550" cy="7048500"/>
+          <wp:inline distT="0" distB="0" distL="0" distR="0" wp14:anchorId="7A4D5699" wp14:editId="04002B44">
+            <wp:extent cx="4781550" cy="7200900"/>
             <wp:effectExtent l="0" t="0" r="0" b="0"/>
-            <wp:docPr id="1345684864" name="Рисунок 1"/>
+            <wp:docPr id="1547544631" name="Рисунок 1"/>
             <wp:cNvGraphicFramePr>
               <a:graphicFrameLocks xmlns:a="http://schemas.openxmlformats.org/drawingml/2006/main" noChangeAspect="1"/>
             </wp:cNvGraphicFramePr>
@@ -425,7 +425,7 @@
               <a:graphicData uri="http://schemas.openxmlformats.org/drawingml/2006/picture">
                 <pic:pic xmlns:pic="http://schemas.openxmlformats.org/drawingml/2006/picture">
                   <pic:nvPicPr>
-                    <pic:cNvPr id="1345684864" name=""/>
+                    <pic:cNvPr id="1547544631" name=""/>
                     <pic:cNvPicPr/>
                   </pic:nvPicPr>
                   <pic:blipFill>
@@ -437,7 +437,7 @@
                   <pic:spPr>
                     <a:xfrm>
                       <a:off x="0" y="0"/>
-                      <a:ext cx="4781550" cy="7048500"/>
+                      <a:ext cx="4781550" cy="7200900"/>
                     </a:xfrm>
                     <a:prstGeom prst="rect">
                       <a:avLst/>
@@ -484,18 +484,14 @@
     <w:p>
       <w:pPr>
         <w:pStyle w:val="2"/>
-        <w:rPr>
-          <w:b/>
-          <w:bCs/>
-        </w:rPr>
-      </w:pPr>
-      <w:r>
-        <w:t>Шаги</w:t>
-      </w:r>
-    </w:p>
-    <w:p>
-      <w:r>
-        <w:t>Количество шагов в автоматическом и ручном режиме и количество кадров для безостановочного режима.</w:t>
+      </w:pPr>
+      <w:r>
+        <w:t>Шаг съёмки</w:t>
+      </w:r>
+    </w:p>
+    <w:p>
+      <w:r>
+        <w:t>Угол шага съёмки в автоматическом, ручном и безостановочном режиме.</w:t>
       </w:r>
     </w:p>
     <w:p>
@@ -504,6 +500,25 @@
       </w:pPr>
       <w:r>
         <w:lastRenderedPageBreak/>
+        <w:t>Количество снимков</w:t>
+      </w:r>
+    </w:p>
+    <w:p>
+      <w:r>
+        <w:t>При изменении шага съёмки количество снимков становится максимальным. При максимальном количестве снимков фотостол снимает объект со всех сторон, а стол совершает полный оборот. Однако, есть возможность ограничить количество снимков, если нужно снять объект в секторе с углом менее 360</w:t>
+      </w:r>
+      <w:r>
+        <w:t>°</w:t>
+      </w:r>
+      <w:r>
+        <w:t>.</w:t>
+      </w:r>
+    </w:p>
+    <w:p>
+      <w:pPr>
+        <w:pStyle w:val="2"/>
+      </w:pPr>
+      <w:r>
         <w:t>Плавность</w:t>
       </w:r>
     </w:p>
@@ -567,10 +582,10 @@
           <w:noProof/>
         </w:rPr>
         <w:drawing>
-          <wp:inline distT="0" distB="0" distL="0" distR="0" wp14:anchorId="153D6518" wp14:editId="6F5C0283">
-            <wp:extent cx="4781550" cy="7048500"/>
+          <wp:inline distT="0" distB="0" distL="0" distR="0" wp14:anchorId="0D23C8F3" wp14:editId="30E0CAED">
+            <wp:extent cx="4781550" cy="7200900"/>
             <wp:effectExtent l="0" t="0" r="0" b="0"/>
-            <wp:docPr id="1997066542" name="Рисунок 1"/>
+            <wp:docPr id="1579620984" name="Рисунок 1"/>
             <wp:cNvGraphicFramePr>
               <a:graphicFrameLocks xmlns:a="http://schemas.openxmlformats.org/drawingml/2006/main" noChangeAspect="1"/>
             </wp:cNvGraphicFramePr>
@@ -578,7 +593,7 @@
               <a:graphicData uri="http://schemas.openxmlformats.org/drawingml/2006/picture">
                 <pic:pic xmlns:pic="http://schemas.openxmlformats.org/drawingml/2006/picture">
                   <pic:nvPicPr>
-                    <pic:cNvPr id="1997066542" name=""/>
+                    <pic:cNvPr id="1579620984" name=""/>
                     <pic:cNvPicPr/>
                   </pic:nvPicPr>
                   <pic:blipFill>
@@ -590,7 +605,7 @@
                   <pic:spPr>
                     <a:xfrm>
                       <a:off x="0" y="0"/>
-                      <a:ext cx="4781550" cy="7048500"/>
+                      <a:ext cx="4781550" cy="7200900"/>
                     </a:xfrm>
                     <a:prstGeom prst="rect">
                       <a:avLst/>
@@ -632,10 +647,10 @@
           <w:noProof/>
         </w:rPr>
         <w:drawing>
-          <wp:inline distT="0" distB="0" distL="0" distR="0" wp14:anchorId="24E70C81" wp14:editId="4ED767C9">
-            <wp:extent cx="4781550" cy="7048500"/>
+          <wp:inline distT="0" distB="0" distL="0" distR="0" wp14:anchorId="1124506D" wp14:editId="392E0DE9">
+            <wp:extent cx="4781550" cy="7200900"/>
             <wp:effectExtent l="0" t="0" r="0" b="0"/>
-            <wp:docPr id="1862450135" name="Рисунок 1"/>
+            <wp:docPr id="1662388579" name="Рисунок 1"/>
             <wp:cNvGraphicFramePr>
               <a:graphicFrameLocks xmlns:a="http://schemas.openxmlformats.org/drawingml/2006/main" noChangeAspect="1"/>
             </wp:cNvGraphicFramePr>
@@ -643,7 +658,7 @@
               <a:graphicData uri="http://schemas.openxmlformats.org/drawingml/2006/picture">
                 <pic:pic xmlns:pic="http://schemas.openxmlformats.org/drawingml/2006/picture">
                   <pic:nvPicPr>
-                    <pic:cNvPr id="1862450135" name=""/>
+                    <pic:cNvPr id="1662388579" name=""/>
                     <pic:cNvPicPr/>
                   </pic:nvPicPr>
                   <pic:blipFill>
@@ -655,7 +670,7 @@
                   <pic:spPr>
                     <a:xfrm>
                       <a:off x="0" y="0"/>
-                      <a:ext cx="4781550" cy="7048500"/>
+                      <a:ext cx="4781550" cy="7200900"/>
                     </a:xfrm>
                     <a:prstGeom prst="rect">
                       <a:avLst/>
@@ -716,10 +731,10 @@
           <w:noProof/>
         </w:rPr>
         <w:drawing>
-          <wp:inline distT="0" distB="0" distL="0" distR="0" wp14:anchorId="198D32A1" wp14:editId="58DC05E8">
-            <wp:extent cx="4781550" cy="7048500"/>
+          <wp:inline distT="0" distB="0" distL="0" distR="0" wp14:anchorId="15E9BDFB" wp14:editId="432A0F8A">
+            <wp:extent cx="4781550" cy="7200900"/>
             <wp:effectExtent l="0" t="0" r="0" b="0"/>
-            <wp:docPr id="11" name="Рисунок 11"/>
+            <wp:docPr id="2056754483" name="Рисунок 1"/>
             <wp:cNvGraphicFramePr>
               <a:graphicFrameLocks xmlns:a="http://schemas.openxmlformats.org/drawingml/2006/main" noChangeAspect="1"/>
             </wp:cNvGraphicFramePr>
@@ -727,7 +742,7 @@
               <a:graphicData uri="http://schemas.openxmlformats.org/drawingml/2006/picture">
                 <pic:pic xmlns:pic="http://schemas.openxmlformats.org/drawingml/2006/picture">
                   <pic:nvPicPr>
-                    <pic:cNvPr id="1" name=""/>
+                    <pic:cNvPr id="2056754483" name=""/>
                     <pic:cNvPicPr/>
                   </pic:nvPicPr>
                   <pic:blipFill>
@@ -739,7 +754,7 @@
                   <pic:spPr>
                     <a:xfrm>
                       <a:off x="0" y="0"/>
-                      <a:ext cx="4781550" cy="7048500"/>
+                      <a:ext cx="4781550" cy="7200900"/>
                     </a:xfrm>
                     <a:prstGeom prst="rect">
                       <a:avLst/>
@@ -882,10 +897,10 @@
           <w:noProof/>
         </w:rPr>
         <w:drawing>
-          <wp:inline distT="0" distB="0" distL="0" distR="0" wp14:anchorId="6ED112C2" wp14:editId="65C9A0DF">
-            <wp:extent cx="4781550" cy="7048500"/>
+          <wp:inline distT="0" distB="0" distL="0" distR="0" wp14:anchorId="025F0326" wp14:editId="12088CC5">
+            <wp:extent cx="4781550" cy="7200900"/>
             <wp:effectExtent l="0" t="0" r="0" b="0"/>
-            <wp:docPr id="554691717" name="Рисунок 1"/>
+            <wp:docPr id="635431075" name="Рисунок 1"/>
             <wp:cNvGraphicFramePr>
               <a:graphicFrameLocks xmlns:a="http://schemas.openxmlformats.org/drawingml/2006/main" noChangeAspect="1"/>
             </wp:cNvGraphicFramePr>
@@ -893,7 +908,7 @@
               <a:graphicData uri="http://schemas.openxmlformats.org/drawingml/2006/picture">
                 <pic:pic xmlns:pic="http://schemas.openxmlformats.org/drawingml/2006/picture">
                   <pic:nvPicPr>
-                    <pic:cNvPr id="554691717" name=""/>
+                    <pic:cNvPr id="635431075" name=""/>
                     <pic:cNvPicPr/>
                   </pic:nvPicPr>
                   <pic:blipFill>
@@ -905,7 +920,7 @@
                   <pic:spPr>
                     <a:xfrm>
                       <a:off x="0" y="0"/>
-                      <a:ext cx="4781550" cy="7048500"/>
+                      <a:ext cx="4781550" cy="7200900"/>
                     </a:xfrm>
                     <a:prstGeom prst="rect">
                       <a:avLst/>
@@ -1002,10 +1017,10 @@
         </w:rPr>
         <w:lastRenderedPageBreak/>
         <w:drawing>
-          <wp:inline distT="0" distB="0" distL="0" distR="0" wp14:anchorId="30B75CF9" wp14:editId="05768943">
-            <wp:extent cx="4781550" cy="7048500"/>
+          <wp:inline distT="0" distB="0" distL="0" distR="0" wp14:anchorId="12EA9658" wp14:editId="4C966424">
+            <wp:extent cx="4781550" cy="7200900"/>
             <wp:effectExtent l="0" t="0" r="0" b="0"/>
-            <wp:docPr id="977657970" name="Рисунок 1"/>
+            <wp:docPr id="1614156943" name="Рисунок 1"/>
             <wp:cNvGraphicFramePr>
               <a:graphicFrameLocks xmlns:a="http://schemas.openxmlformats.org/drawingml/2006/main" noChangeAspect="1"/>
             </wp:cNvGraphicFramePr>
@@ -1013,7 +1028,7 @@
               <a:graphicData uri="http://schemas.openxmlformats.org/drawingml/2006/picture">
                 <pic:pic xmlns:pic="http://schemas.openxmlformats.org/drawingml/2006/picture">
                   <pic:nvPicPr>
-                    <pic:cNvPr id="977657970" name=""/>
+                    <pic:cNvPr id="1614156943" name=""/>
                     <pic:cNvPicPr/>
                   </pic:nvPicPr>
                   <pic:blipFill>
@@ -1025,7 +1040,7 @@
                   <pic:spPr>
                     <a:xfrm>
                       <a:off x="0" y="0"/>
-                      <a:ext cx="4781550" cy="7048500"/>
+                      <a:ext cx="4781550" cy="7200900"/>
                     </a:xfrm>
                     <a:prstGeom prst="rect">
                       <a:avLst/>
@@ -1133,10 +1148,10 @@
           <w:noProof/>
         </w:rPr>
         <w:drawing>
-          <wp:inline distT="0" distB="0" distL="0" distR="0" wp14:anchorId="661294DD" wp14:editId="71E5CA0F">
-            <wp:extent cx="4781550" cy="7048500"/>
+          <wp:inline distT="0" distB="0" distL="0" distR="0" wp14:anchorId="1ACB3AC7" wp14:editId="019AAD21">
+            <wp:extent cx="4781550" cy="7200900"/>
             <wp:effectExtent l="0" t="0" r="0" b="0"/>
-            <wp:docPr id="13" name="Рисунок 13"/>
+            <wp:docPr id="1897384804" name="Рисунок 1"/>
             <wp:cNvGraphicFramePr>
               <a:graphicFrameLocks xmlns:a="http://schemas.openxmlformats.org/drawingml/2006/main" noChangeAspect="1"/>
             </wp:cNvGraphicFramePr>
@@ -1144,7 +1159,7 @@
               <a:graphicData uri="http://schemas.openxmlformats.org/drawingml/2006/picture">
                 <pic:pic xmlns:pic="http://schemas.openxmlformats.org/drawingml/2006/picture">
                   <pic:nvPicPr>
-                    <pic:cNvPr id="1" name=""/>
+                    <pic:cNvPr id="1897384804" name=""/>
                     <pic:cNvPicPr/>
                   </pic:nvPicPr>
                   <pic:blipFill>
@@ -1156,7 +1171,7 @@
                   <pic:spPr>
                     <a:xfrm>
                       <a:off x="0" y="0"/>
-                      <a:ext cx="4781550" cy="7048500"/>
+                      <a:ext cx="4781550" cy="7200900"/>
                     </a:xfrm>
                     <a:prstGeom prst="rect">
                       <a:avLst/>
@@ -1179,14 +1194,25 @@
         <w:rPr>
           <w:lang w:eastAsia="ru-RU"/>
         </w:rPr>
-        <w:t xml:space="preserve">В этом режиме можно повернуть стол на </w:t>
-      </w:r>
-      <w:bookmarkStart w:id="10" w:name="_Hlk132900967"/>
-      <w:r>
-        <w:rPr>
-          <w:lang w:eastAsia="ru-RU"/>
-        </w:rPr>
-        <w:t>90</w:t>
+        <w:t xml:space="preserve">В этом режиме можно повернуть стол по </w:t>
+      </w:r>
+      <w:r>
+        <w:rPr>
+          <w:lang w:eastAsia="ru-RU"/>
+        </w:rPr>
+        <w:t xml:space="preserve">часовой стрелке </w:t>
+      </w:r>
+      <w:r>
+        <w:rPr>
+          <w:lang w:eastAsia="ru-RU"/>
+        </w:rPr>
+        <w:t>или против</w:t>
+      </w:r>
+      <w:r>
+        <w:rPr>
+          <w:lang w:eastAsia="ru-RU"/>
+        </w:rPr>
+        <w:t xml:space="preserve"> на угол в 90</w:t>
       </w:r>
       <w:r>
         <w:rPr>
@@ -1194,48 +1220,113 @@
         </w:rPr>
         <w:t>°</w:t>
       </w:r>
-      <w:bookmarkEnd w:id="10"/>
-      <w:r>
-        <w:rPr>
-          <w:lang w:eastAsia="ru-RU"/>
-        </w:rPr>
-        <w:t xml:space="preserve"> по или против часовой стрелки</w:t>
-      </w:r>
-      <w:r>
+      <w:r>
+        <w:rPr>
+          <w:lang w:eastAsia="ru-RU"/>
+        </w:rPr>
+        <w:t xml:space="preserve"> или 180</w:t>
+      </w:r>
+      <w:r>
+        <w:rPr>
+          <w:lang w:eastAsia="ru-RU"/>
+        </w:rPr>
+        <w:t>°</w:t>
+      </w:r>
+      <w:r>
+        <w:rPr>
+          <w:lang w:eastAsia="ru-RU"/>
+        </w:rPr>
+        <w:t>.</w:t>
+      </w:r>
+      <w:r>
+        <w:rPr>
+          <w:lang w:eastAsia="ru-RU"/>
+        </w:rPr>
         <w:t xml:space="preserve"> </w:t>
       </w:r>
       <w:r>
-        <w:t xml:space="preserve">используя кнопки </w:t>
-      </w:r>
-      <w:r>
-        <w:rPr>
-          <w:lang w:eastAsia="ru-RU"/>
-        </w:rPr>
-        <w:t>«&lt;&lt;»</w:t>
-      </w:r>
-      <w:r>
-        <w:rPr>
-          <w:lang w:eastAsia="ru-RU"/>
-        </w:rPr>
-        <w:t xml:space="preserve"> </w:t>
-      </w:r>
-      <w:r>
-        <w:rPr>
-          <w:lang w:eastAsia="ru-RU"/>
-        </w:rPr>
-        <w:t xml:space="preserve">и </w:t>
-      </w:r>
-      <w:r>
-        <w:rPr>
-          <w:lang w:eastAsia="ru-RU"/>
-        </w:rPr>
-        <w:t>«&gt;&gt;»</w:t>
-      </w:r>
-      <w:r>
-        <w:rPr>
-          <w:lang w:eastAsia="ru-RU"/>
-        </w:rPr>
-        <w:t>.</w:t>
+        <w:t xml:space="preserve">Задавайте угол </w:t>
+      </w:r>
+      <w:r>
+        <w:rPr>
+          <w:lang w:eastAsia="ru-RU"/>
+        </w:rPr>
+        <w:t>путём нажатия на круг и сдвига.</w:t>
+      </w:r>
+    </w:p>
+    <w:p>
+      <w:pPr>
+        <w:pStyle w:val="2"/>
+        <w:rPr>
+          <w:lang w:eastAsia="ru-RU"/>
+        </w:rPr>
+      </w:pPr>
+      <w:r>
+        <w:rPr>
+          <w:lang w:eastAsia="ru-RU"/>
+        </w:rPr>
+        <w:lastRenderedPageBreak/>
+        <w:t>Свободное перемещение</w:t>
+      </w:r>
+    </w:p>
+    <w:p>
+      <w:pPr>
+        <w:rPr>
+          <w:lang w:eastAsia="ru-RU"/>
+        </w:rPr>
+      </w:pPr>
+      <w:r>
+        <w:rPr>
+          <w:noProof/>
+        </w:rPr>
+        <w:drawing>
+          <wp:inline distT="0" distB="0" distL="0" distR="0" wp14:anchorId="24253C71" wp14:editId="438C7771">
+            <wp:extent cx="4781550" cy="7200900"/>
+            <wp:effectExtent l="0" t="0" r="0" b="0"/>
+            <wp:docPr id="907014761" name="Рисунок 1"/>
+            <wp:cNvGraphicFramePr>
+              <a:graphicFrameLocks xmlns:a="http://schemas.openxmlformats.org/drawingml/2006/main" noChangeAspect="1"/>
+            </wp:cNvGraphicFramePr>
+            <a:graphic xmlns:a="http://schemas.openxmlformats.org/drawingml/2006/main">
+              <a:graphicData uri="http://schemas.openxmlformats.org/drawingml/2006/picture">
+                <pic:pic xmlns:pic="http://schemas.openxmlformats.org/drawingml/2006/picture">
+                  <pic:nvPicPr>
+                    <pic:cNvPr id="907014761" name=""/>
+                    <pic:cNvPicPr/>
+                  </pic:nvPicPr>
+                  <pic:blipFill>
+                    <a:blip r:embed="rId15"/>
+                    <a:stretch>
+                      <a:fillRect/>
+                    </a:stretch>
+                  </pic:blipFill>
+                  <pic:spPr>
+                    <a:xfrm>
+                      <a:off x="0" y="0"/>
+                      <a:ext cx="4781550" cy="7200900"/>
+                    </a:xfrm>
+                    <a:prstGeom prst="rect">
+                      <a:avLst/>
+                    </a:prstGeom>
+                  </pic:spPr>
+                </pic:pic>
+              </a:graphicData>
+            </a:graphic>
+          </wp:inline>
+        </w:drawing>
+      </w:r>
+    </w:p>
+    <w:p>
+      <w:pPr>
+        <w:rPr>
+          <w:lang w:eastAsia="ru-RU"/>
+        </w:rPr>
+      </w:pPr>
+      <w:r>
+        <w:rPr>
+          <w:lang w:eastAsia="ru-RU"/>
+        </w:rPr>
+        <w:t>Задавайте произвольный угол путём нажатия на круг и сдвига.</w:t>
       </w:r>
     </w:p>
     <w:sectPr>

</xml_diff>